<commit_message>
ZIP version à rendre
</commit_message>
<xml_diff>
--- a/Projet Modélisation 2018.docx
+++ b/Projet Modélisation 2018.docx
@@ -25,10 +25,11 @@
     <w:p>
       <w:pPr>
         <w:sectPr>
-          <w:footerReference w:type="default" r:id="rId2"/>
+          <w:headerReference w:type="default" r:id="rId2"/>
+          <w:footerReference w:type="default" r:id="rId3"/>
           <w:type w:val="nextPage"/>
           <w:pgSz w:w="11906" w:h="16838"/>
-          <w:pgMar w:left="1417" w:right="1417" w:header="0" w:top="1417" w:footer="708" w:bottom="1417" w:gutter="0"/>
+          <w:pgMar w:left="1417" w:right="1417" w:header="1417" w:top="2543" w:footer="708" w:bottom="1417" w:gutter="0"/>
           <w:pgNumType w:fmt="decimal"/>
           <w:formProt w:val="false"/>
           <w:textDirection w:val="lrTb"/>
@@ -41,65 +42,78 @@
         <w:sectPr>
           <w:type w:val="continuous"/>
           <w:pgSz w:w="11906" w:h="16838"/>
-          <w:pgMar w:left="1417" w:right="1417" w:header="0" w:top="1417" w:footer="708" w:bottom="1417" w:gutter="0"/>
+          <w:pgMar w:left="1417" w:right="1417" w:header="1417" w:top="2543" w:footer="708" w:bottom="1417" w:gutter="0"/>
+          <w:cols w:num="2" w:space="0" w:equalWidth="true" w:sep="false"/>
+          <w:formProt w:val="true"/>
+          <w:textDirection w:val="lrTb"/>
+          <w:docGrid w:type="default" w:linePitch="360" w:charSpace="4294961151"/>
+        </w:sectPr>
+        <w:pStyle w:val="Corpsdetexte"/>
+        <w:rPr/>
+      </w:pPr>
+      <w:r>
+        <w:fldChar w:fldCharType="begin"/>
+      </w:r>
+      <w:r>
+        <w:instrText> INDEX \c "2"\h "A" \e "</w:instrText>
+        <w:tab/>
+        <w:instrText>" </w:instrText>
+      </w:r>
+      <w:r>
+        <w:fldChar w:fldCharType="separate"/>
+      </w:r>
+      <w:r>
+        <w:rPr/>
+      </w:r>
+      <w:r>
+        <w:fldChar w:fldCharType="end"/>
+      </w:r>
+    </w:p>
+    <w:p>
+      <w:pPr>
+        <w:sectPr>
+          <w:headerReference w:type="default" r:id="rId4"/>
+          <w:footerReference w:type="default" r:id="rId5"/>
+          <w:type w:val="nextPage"/>
+          <w:pgSz w:w="11906" w:h="16838"/>
+          <w:pgMar w:left="1417" w:right="1417" w:header="1417" w:top="2543" w:footer="708" w:bottom="1417" w:gutter="0"/>
+          <w:pgNumType w:fmt="decimal"/>
+          <w:formProt w:val="false"/>
+          <w:textDirection w:val="lrTb"/>
+          <w:docGrid w:type="default" w:linePitch="360" w:charSpace="4294961151"/>
+        </w:sectPr>
+      </w:pPr>
+    </w:p>
+    <w:p>
+      <w:pPr>
+        <w:pStyle w:val="Normal"/>
+        <w:rPr/>
+      </w:pPr>
+      <w:r>
+        <w:rPr/>
+      </w:r>
+    </w:p>
+    <w:p>
+      <w:pPr>
+        <w:pStyle w:val="Normal"/>
+        <w:rPr/>
+      </w:pPr>
+      <w:r>
+        <w:rPr/>
+      </w:r>
+    </w:p>
+    <w:p>
+      <w:pPr>
+        <w:sectPr>
+          <w:type w:val="continuous"/>
+          <w:pgSz w:w="11906" w:h="16838"/>
+          <w:pgMar w:left="1417" w:right="1417" w:header="1417" w:top="2543" w:footer="708" w:bottom="1417" w:gutter="0"/>
           <w:cols w:num="2" w:space="0" w:equalWidth="true" w:sep="false"/>
           <w:formProt w:val="false"/>
           <w:textDirection w:val="lrTb"/>
           <w:docGrid w:type="default" w:linePitch="360" w:charSpace="4294961151"/>
         </w:sectPr>
-        <w:pStyle w:val="Normal"/>
-        <w:rPr/>
-      </w:pPr>
-      <w:r>
-        <w:fldChar w:fldCharType="begin"/>
-      </w:r>
-      <w:r>
-        <w:instrText> INDEX \c "2"\h "A" \e "</w:instrText>
-        <w:tab/>
-        <w:instrText>" </w:instrText>
-      </w:r>
-      <w:r>
-        <w:fldChar w:fldCharType="separate"/>
-      </w:r>
-      <w:r>
-        <w:rPr>
-          <w:b/>
-        </w:rPr>
-        <w:t>Aucune entrée d'index n'a été trouvée</w:t>
-      </w:r>
-      <w:r>
-        <w:fldChar w:fldCharType="end"/>
-      </w:r>
-    </w:p>
-    <w:p>
-      <w:pPr>
-        <w:pStyle w:val="Normal"/>
-        <w:rPr/>
-      </w:pPr>
-      <w:r>
-        <w:rPr/>
-      </w:r>
-    </w:p>
-    <w:p>
-      <w:pPr>
-        <w:pStyle w:val="Normal"/>
-        <w:rPr/>
-      </w:pPr>
-      <w:r>
-        <w:rPr/>
-      </w:r>
-    </w:p>
-    <w:p>
-      <w:pPr>
-        <w:pStyle w:val="Normal"/>
-        <w:rPr/>
-      </w:pPr>
-      <w:r>
-        <w:rPr/>
-      </w:r>
-      <w:r>
-        <w:br w:type="page"/>
-      </w:r>
+      </w:pPr>
     </w:p>
     <w:p>
       <w:pPr>
@@ -333,14 +347,16 @@
     <w:p>
       <w:pPr>
         <w:pStyle w:val="Normal"/>
-        <w:pBdr/>
-        <w:spacing w:lineRule="auto" w:line="276"/>
-        <w:jc w:val="both"/>
-        <w:rPr/>
-      </w:pPr>
-      <w:r>
-        <w:rPr/>
-        <w:t xml:space="preserve">Les choix que nous avons fait pour l’implémentation des algorithmes DFS, Dijkstra et Ford sont un peu plus poussés. Les algorithmes fournis en cours sont facile à faire sur le papier mais les transformer en code concordant avec les classes déjà existantes dans le projet demandaient un peu plus de réflexion. </w:t>
+        <w:spacing w:lineRule="auto" w:line="276"/>
+        <w:jc w:val="both"/>
+        <w:rPr/>
+      </w:pPr>
+      <w:r>
+        <w:rPr/>
+        <w:t>Les choix que nous avons fait pour l’implémentation des algorithmes DFS, Dijkstra et Ford sont un peu plus poussés. Les algorithmes fournis en cours sont facile à faire sur le papier mais les transformer en code concordant avec les classes déjà existantes dans le projet demandaient un peu plus de réflexion.</w:t>
+      </w:r>
+      <w:r>
+        <w:br w:type="page"/>
       </w:r>
     </w:p>
     <w:p>
@@ -350,7 +366,6 @@
           <w:ilvl w:val="0"/>
           <w:numId w:val="1"/>
         </w:numPr>
-        <w:pBdr/>
         <w:spacing w:lineRule="auto" w:line="276"/>
         <w:jc w:val="both"/>
         <w:rPr/>
@@ -363,19 +378,17 @@
     <w:p>
       <w:pPr>
         <w:pStyle w:val="Normal"/>
-        <w:pBdr/>
-        <w:spacing w:lineRule="auto" w:line="276"/>
-        <w:jc w:val="both"/>
-        <w:rPr/>
-      </w:pPr>
-      <w:r>
-        <w:rPr/>
-      </w:r>
-    </w:p>
-    <w:p>
-      <w:pPr>
-        <w:pStyle w:val="Normal"/>
-        <w:pBdr/>
+        <w:spacing w:lineRule="auto" w:line="276"/>
+        <w:jc w:val="both"/>
+        <w:rPr/>
+      </w:pPr>
+      <w:r>
+        <w:rPr/>
+      </w:r>
+    </w:p>
+    <w:p>
+      <w:pPr>
+        <w:pStyle w:val="Normal"/>
         <w:spacing w:lineRule="auto" w:line="276"/>
         <w:jc w:val="both"/>
         <w:rPr/>
@@ -388,19 +401,17 @@
     <w:p>
       <w:pPr>
         <w:pStyle w:val="Normal"/>
-        <w:pBdr/>
-        <w:spacing w:lineRule="auto" w:line="276"/>
-        <w:jc w:val="both"/>
-        <w:rPr/>
-      </w:pPr>
-      <w:r>
-        <w:rPr/>
-      </w:r>
-    </w:p>
-    <w:p>
-      <w:pPr>
-        <w:pStyle w:val="Normal"/>
-        <w:pBdr/>
+        <w:spacing w:lineRule="auto" w:line="276"/>
+        <w:jc w:val="both"/>
+        <w:rPr/>
+      </w:pPr>
+      <w:r>
+        <w:rPr/>
+      </w:r>
+    </w:p>
+    <w:p>
+      <w:pPr>
+        <w:pStyle w:val="Normal"/>
         <w:spacing w:lineRule="auto" w:line="276"/>
         <w:jc w:val="both"/>
         <w:rPr/>
@@ -413,7 +424,6 @@
     <w:p>
       <w:pPr>
         <w:pStyle w:val="Normal"/>
-        <w:pBdr/>
         <w:spacing w:lineRule="auto" w:line="276"/>
         <w:jc w:val="both"/>
         <w:rPr/>
@@ -426,19 +436,17 @@
     <w:p>
       <w:pPr>
         <w:pStyle w:val="Normal"/>
-        <w:pBdr/>
-        <w:spacing w:lineRule="auto" w:line="276"/>
-        <w:jc w:val="both"/>
-        <w:rPr/>
-      </w:pPr>
-      <w:r>
-        <w:rPr/>
-      </w:r>
-    </w:p>
-    <w:p>
-      <w:pPr>
-        <w:pStyle w:val="Normal"/>
-        <w:pBdr/>
+        <w:spacing w:lineRule="auto" w:line="276"/>
+        <w:jc w:val="both"/>
+        <w:rPr/>
+      </w:pPr>
+      <w:r>
+        <w:rPr/>
+      </w:r>
+    </w:p>
+    <w:p>
+      <w:pPr>
+        <w:pStyle w:val="Normal"/>
         <w:spacing w:lineRule="auto" w:line="276"/>
         <w:jc w:val="both"/>
         <w:rPr/>
@@ -451,7 +459,6 @@
     <w:p>
       <w:pPr>
         <w:pStyle w:val="Normal"/>
-        <w:pBdr/>
         <w:spacing w:lineRule="auto" w:line="276"/>
         <w:jc w:val="both"/>
         <w:rPr/>
@@ -530,7 +537,6 @@
     <w:p>
       <w:pPr>
         <w:pStyle w:val="Normal"/>
-        <w:pBdr/>
         <w:spacing w:lineRule="auto" w:line="276"/>
         <w:jc w:val="both"/>
         <w:rPr/>
@@ -543,7 +549,6 @@
     <w:p>
       <w:pPr>
         <w:pStyle w:val="Normal"/>
-        <w:pBdr/>
         <w:spacing w:lineRule="auto" w:line="276"/>
         <w:jc w:val="both"/>
         <w:rPr/>
@@ -556,19 +561,17 @@
     <w:p>
       <w:pPr>
         <w:pStyle w:val="Normal"/>
-        <w:pBdr/>
-        <w:spacing w:lineRule="auto" w:line="276"/>
-        <w:jc w:val="both"/>
-        <w:rPr/>
-      </w:pPr>
-      <w:r>
-        <w:rPr/>
-      </w:r>
-    </w:p>
-    <w:p>
-      <w:pPr>
-        <w:pStyle w:val="Normal"/>
-        <w:pBdr/>
+        <w:spacing w:lineRule="auto" w:line="276"/>
+        <w:jc w:val="both"/>
+        <w:rPr/>
+      </w:pPr>
+      <w:r>
+        <w:rPr/>
+      </w:r>
+    </w:p>
+    <w:p>
+      <w:pPr>
+        <w:pStyle w:val="Normal"/>
         <w:spacing w:lineRule="auto" w:line="276"/>
         <w:jc w:val="both"/>
         <w:rPr/>
@@ -581,7 +584,6 @@
     <w:p>
       <w:pPr>
         <w:pStyle w:val="Normal"/>
-        <w:pBdr/>
         <w:spacing w:lineRule="auto" w:line="276"/>
         <w:jc w:val="both"/>
         <w:rPr/>
@@ -594,19 +596,17 @@
     <w:p>
       <w:pPr>
         <w:pStyle w:val="Normal"/>
-        <w:pBdr/>
-        <w:spacing w:lineRule="auto" w:line="276"/>
-        <w:jc w:val="both"/>
-        <w:rPr/>
-      </w:pPr>
-      <w:r>
-        <w:rPr/>
-      </w:r>
-    </w:p>
-    <w:p>
-      <w:pPr>
-        <w:pStyle w:val="Normal"/>
-        <w:pBdr/>
+        <w:spacing w:lineRule="auto" w:line="276"/>
+        <w:jc w:val="both"/>
+        <w:rPr/>
+      </w:pPr>
+      <w:r>
+        <w:rPr/>
+      </w:r>
+    </w:p>
+    <w:p>
+      <w:pPr>
+        <w:pStyle w:val="Normal"/>
         <w:spacing w:lineRule="auto" w:line="276"/>
         <w:jc w:val="both"/>
         <w:rPr/>
@@ -619,7 +619,6 @@
     <w:p>
       <w:pPr>
         <w:pStyle w:val="Normal"/>
-        <w:pBdr/>
         <w:spacing w:lineRule="auto" w:line="276"/>
         <w:jc w:val="both"/>
         <w:rPr/>
@@ -630,10 +629,9 @@
       </w:r>
     </w:p>
     <w:sectPr>
-      <w:footerReference w:type="default" r:id="rId3"/>
-      <w:type w:val="nextPage"/>
+      <w:type w:val="continuous"/>
       <w:pgSz w:w="11906" w:h="16838"/>
-      <w:pgMar w:left="1417" w:right="1417" w:header="0" w:top="1417" w:footer="708" w:bottom="1417" w:gutter="0"/>
+      <w:pgMar w:left="1417" w:right="1417" w:header="1417" w:top="2543" w:footer="708" w:bottom="1417" w:gutter="0"/>
       <w:pgNumType w:fmt="decimal"/>
       <w:formProt w:val="false"/>
       <w:textDirection w:val="lrTb"/>
@@ -653,12 +651,10 @@
     </w:pPr>
     <w:r>
       <w:rPr/>
-    </w:r>
-    <w:r>
       <mc:AlternateContent>
         <mc:Choice Requires="wps">
           <w:drawing>
-            <wp:anchor behindDoc="0" distT="0" distB="0" distL="0" distR="0" simplePos="0" locked="0" layoutInCell="1" allowOverlap="1" relativeHeight="5">
+            <wp:anchor behindDoc="1" distT="0" distB="0" distL="0" distR="0" simplePos="0" locked="0" layoutInCell="1" allowOverlap="1" relativeHeight="5">
               <wp:simplePos x="0" y="0"/>
               <wp:positionH relativeFrom="margin">
                 <wp:align>right</wp:align>
@@ -666,37 +662,45 @@
               <wp:positionV relativeFrom="paragraph">
                 <wp:posOffset>635</wp:posOffset>
               </wp:positionV>
-              <wp:extent cx="85090" cy="178435"/>
+              <wp:extent cx="85725" cy="177800"/>
               <wp:effectExtent l="0" t="0" r="0" b="0"/>
               <wp:wrapSquare wrapText="largest"/>
               <wp:docPr id="1" name="Cadre1"/>
               <a:graphic xmlns:a="http://schemas.openxmlformats.org/drawingml/2006/main">
                 <a:graphicData uri="http://schemas.microsoft.com/office/word/2010/wordprocessingShape">
                   <wps:wsp>
-                    <wps:cNvSpPr txBox="1"/>
+                    <wps:cNvSpPr/>
                     <wps:spPr>
                       <a:xfrm>
                         <a:off x="0" y="0"/>
-                        <a:ext cx="85090" cy="178435"/>
+                        <a:ext cx="84960" cy="177120"/>
                       </a:xfrm>
-                      <a:prstGeom prst="rect"/>
-                      <a:solidFill>
-                        <a:srgbClr val="FFFFFF">
-                          <a:alpha val="0"/>
-                        </a:srgbClr>
-                      </a:solidFill>
+                      <a:prstGeom prst="rect">
+                        <a:avLst/>
+                      </a:prstGeom>
+                      <a:noFill/>
+                      <a:ln>
+                        <a:noFill/>
+                      </a:ln>
                     </wps:spPr>
+                    <wps:style>
+                      <a:lnRef idx="0"/>
+                      <a:fillRef idx="0"/>
+                      <a:effectRef idx="0"/>
+                      <a:fontRef idx="minor"/>
+                    </wps:style>
                     <wps:txbx>
                       <w:txbxContent>
                         <w:p>
                           <w:pPr>
                             <w:pStyle w:val="Pieddepage"/>
-                            <w:pBdr/>
-                            <w:rPr/>
+                            <w:rPr>
+                              <w:color w:val="auto"/>
+                            </w:rPr>
                           </w:pPr>
                           <w:r>
                             <w:rPr>
-                              <w:rStyle w:val="Pagenumber"/>
+                              <w:color w:val="auto"/>
                             </w:rPr>
                             <w:fldChar w:fldCharType="begin"/>
                           </w:r>
@@ -715,7 +719,7 @@
                         </w:p>
                       </w:txbxContent>
                     </wps:txbx>
-                    <wps:bodyPr anchor="t" lIns="0" tIns="0" rIns="0" bIns="0">
+                    <wps:bodyPr lIns="0" rIns="0" tIns="0" bIns="0">
                       <a:spAutoFit/>
                     </wps:bodyPr>
                   </wps:wsp>
@@ -726,19 +730,22 @@
         </mc:Choice>
         <mc:Fallback>
           <w:pict>
-            <v:rect fillcolor="#FFFFFF" style="position:absolute;rotation:0;width:6.7pt;height:14.05pt;mso-wrap-distance-left:0pt;mso-wrap-distance-right:0pt;mso-wrap-distance-top:0pt;mso-wrap-distance-bottom:0pt;margin-top:0.05pt;mso-position-vertical-relative:text;margin-left:446.9pt;mso-position-horizontal:right;mso-position-horizontal-relative:margin">
-              <v:fill opacity="0f"/>
-              <v:textbox inset="0in,0in,0in,0in">
+            <v:rect id="shape_0" ID="Cadre1" fillcolor="white" stroked="f" style="position:absolute;margin-left:446.85pt;margin-top:0.05pt;width:6.65pt;height:13.9pt;mso-position-horizontal:right;mso-position-horizontal-relative:margin">
+              <w10:wrap type="square"/>
+              <v:fill o:detectmouseclick="t" type="solid" color2="black" opacity="0"/>
+              <v:stroke color="#3465a4" joinstyle="round" endcap="flat"/>
+              <v:textbox>
                 <w:txbxContent>
                   <w:p>
                     <w:pPr>
                       <w:pStyle w:val="Pieddepage"/>
-                      <w:pBdr/>
-                      <w:rPr/>
+                      <w:rPr>
+                        <w:color w:val="auto"/>
+                      </w:rPr>
                     </w:pPr>
                     <w:r>
                       <w:rPr>
-                        <w:rStyle w:val="Pagenumber"/>
+                        <w:color w:val="auto"/>
                       </w:rPr>
                       <w:fldChar w:fldCharType="begin"/>
                     </w:r>
@@ -757,7 +764,6 @@
                   </w:p>
                 </w:txbxContent>
               </v:textbox>
-              <w10:wrap type="square" side="largest"/>
             </v:rect>
           </w:pict>
         </mc:Fallback>
@@ -777,12 +783,10 @@
     </w:pPr>
     <w:r>
       <w:rPr/>
-    </w:r>
-    <w:r>
       <mc:AlternateContent>
         <mc:Choice Requires="wps">
           <w:drawing>
-            <wp:anchor behindDoc="0" distT="0" distB="0" distL="0" distR="0" simplePos="0" locked="0" layoutInCell="1" allowOverlap="1" relativeHeight="5">
+            <wp:anchor behindDoc="1" distT="0" distB="0" distL="0" distR="0" simplePos="0" locked="0" layoutInCell="1" allowOverlap="1" relativeHeight="5">
               <wp:simplePos x="0" y="0"/>
               <wp:positionH relativeFrom="margin">
                 <wp:align>right</wp:align>
@@ -790,37 +794,45 @@
               <wp:positionV relativeFrom="paragraph">
                 <wp:posOffset>635</wp:posOffset>
               </wp:positionV>
-              <wp:extent cx="85090" cy="178435"/>
+              <wp:extent cx="85725" cy="177800"/>
               <wp:effectExtent l="0" t="0" r="0" b="0"/>
               <wp:wrapSquare wrapText="largest"/>
-              <wp:docPr id="2" name="Cadre1"/>
+              <wp:docPr id="3" name="Cadre1"/>
               <a:graphic xmlns:a="http://schemas.openxmlformats.org/drawingml/2006/main">
                 <a:graphicData uri="http://schemas.microsoft.com/office/word/2010/wordprocessingShape">
                   <wps:wsp>
-                    <wps:cNvSpPr txBox="1"/>
+                    <wps:cNvSpPr/>
                     <wps:spPr>
                       <a:xfrm>
                         <a:off x="0" y="0"/>
-                        <a:ext cx="85090" cy="178435"/>
+                        <a:ext cx="84960" cy="177120"/>
                       </a:xfrm>
-                      <a:prstGeom prst="rect"/>
-                      <a:solidFill>
-                        <a:srgbClr val="FFFFFF">
-                          <a:alpha val="0"/>
-                        </a:srgbClr>
-                      </a:solidFill>
+                      <a:prstGeom prst="rect">
+                        <a:avLst/>
+                      </a:prstGeom>
+                      <a:noFill/>
+                      <a:ln>
+                        <a:noFill/>
+                      </a:ln>
                     </wps:spPr>
+                    <wps:style>
+                      <a:lnRef idx="0"/>
+                      <a:fillRef idx="0"/>
+                      <a:effectRef idx="0"/>
+                      <a:fontRef idx="minor"/>
+                    </wps:style>
                     <wps:txbx>
                       <w:txbxContent>
                         <w:p>
                           <w:pPr>
                             <w:pStyle w:val="Pieddepage"/>
-                            <w:pBdr/>
-                            <w:rPr/>
+                            <w:rPr>
+                              <w:color w:val="auto"/>
+                            </w:rPr>
                           </w:pPr>
                           <w:r>
                             <w:rPr>
-                              <w:rStyle w:val="Pagenumber"/>
+                              <w:color w:val="auto"/>
                             </w:rPr>
                             <w:fldChar w:fldCharType="begin"/>
                           </w:r>
@@ -839,7 +851,7 @@
                         </w:p>
                       </w:txbxContent>
                     </wps:txbx>
-                    <wps:bodyPr anchor="t" lIns="0" tIns="0" rIns="0" bIns="0">
+                    <wps:bodyPr lIns="0" rIns="0" tIns="0" bIns="0">
                       <a:spAutoFit/>
                     </wps:bodyPr>
                   </wps:wsp>
@@ -850,19 +862,22 @@
         </mc:Choice>
         <mc:Fallback>
           <w:pict>
-            <v:rect fillcolor="#FFFFFF" style="position:absolute;rotation:0;width:6.7pt;height:14.05pt;mso-wrap-distance-left:0pt;mso-wrap-distance-right:0pt;mso-wrap-distance-top:0pt;mso-wrap-distance-bottom:0pt;margin-top:0.05pt;mso-position-vertical-relative:text;margin-left:446.9pt;mso-position-horizontal:right;mso-position-horizontal-relative:margin">
-              <v:fill opacity="0f"/>
-              <v:textbox inset="0in,0in,0in,0in">
+            <v:rect id="shape_0" ID="Cadre1" fillcolor="white" stroked="f" style="position:absolute;margin-left:446.85pt;margin-top:0.05pt;width:6.65pt;height:13.9pt;mso-position-horizontal:right;mso-position-horizontal-relative:margin">
+              <w10:wrap type="square"/>
+              <v:fill o:detectmouseclick="t" type="solid" color2="black" opacity="0"/>
+              <v:stroke color="#3465a4" joinstyle="round" endcap="flat"/>
+              <v:textbox>
                 <w:txbxContent>
                   <w:p>
                     <w:pPr>
                       <w:pStyle w:val="Pieddepage"/>
-                      <w:pBdr/>
-                      <w:rPr/>
+                      <w:rPr>
+                        <w:color w:val="auto"/>
+                      </w:rPr>
                     </w:pPr>
                     <w:r>
                       <w:rPr>
-                        <w:rStyle w:val="Pagenumber"/>
+                        <w:color w:val="auto"/>
                       </w:rPr>
                       <w:fldChar w:fldCharType="begin"/>
                     </w:r>
@@ -881,7 +896,6 @@
                   </w:p>
                 </w:txbxContent>
               </v:textbox>
-              <w10:wrap type="square" side="largest"/>
             </v:rect>
           </w:pict>
         </mc:Fallback>
@@ -889,6 +903,88 @@
     </w:r>
   </w:p>
 </w:ftr>
+</file>
+
+<file path=word/header1.xml><?xml version="1.0" encoding="utf-8"?>
+<w:hdr xmlns:o="urn:schemas-microsoft-com:office:office" xmlns:r="http://schemas.openxmlformats.org/officeDocument/2006/relationships" xmlns:v="urn:schemas-microsoft-com:vml" xmlns:w="http://schemas.openxmlformats.org/wordprocessingml/2006/main" xmlns:w10="urn:schemas-microsoft-com:office:word" xmlns:wp="http://schemas.openxmlformats.org/drawingml/2006/wordprocessingDrawing" xmlns:wps="http://schemas.microsoft.com/office/word/2010/wordprocessingShape" xmlns:wpg="http://schemas.microsoft.com/office/word/2010/wordprocessingGroup" xmlns:mc="http://schemas.openxmlformats.org/markup-compatibility/2006" xmlns:wp14="http://schemas.microsoft.com/office/word/2010/wordprocessingDrawing" xmlns:w14="http://schemas.microsoft.com/office/word/2010/wordml" mc:Ignorable="w14 wp14">
+  <w:p>
+    <w:pPr>
+      <w:pStyle w:val="Entte"/>
+      <w:rPr/>
+    </w:pPr>
+    <w:r>
+      <w:rPr/>
+      <w:t>DAVIES</w:t>
+      <w:tab/>
+      <w:t>Liam</w:t>
+    </w:r>
+  </w:p>
+  <w:p>
+    <w:pPr>
+      <w:pStyle w:val="Entte"/>
+      <w:rPr/>
+    </w:pPr>
+    <w:r>
+      <w:rPr/>
+      <w:t>LANNUEL</w:t>
+      <w:tab/>
+      <w:t>Charlotte</w:t>
+    </w:r>
+  </w:p>
+  <w:p>
+    <w:pPr>
+      <w:pStyle w:val="Entte"/>
+      <w:rPr/>
+    </w:pPr>
+    <w:r>
+      <w:rPr/>
+      <w:t>SCHWAB</w:t>
+      <w:tab/>
+      <w:t>Lucas</w:t>
+    </w:r>
+  </w:p>
+</w:hdr>
+</file>
+
+<file path=word/header2.xml><?xml version="1.0" encoding="utf-8"?>
+<w:hdr xmlns:o="urn:schemas-microsoft-com:office:office" xmlns:r="http://schemas.openxmlformats.org/officeDocument/2006/relationships" xmlns:v="urn:schemas-microsoft-com:vml" xmlns:w="http://schemas.openxmlformats.org/wordprocessingml/2006/main" xmlns:w10="urn:schemas-microsoft-com:office:word" xmlns:wp="http://schemas.openxmlformats.org/drawingml/2006/wordprocessingDrawing" xmlns:wps="http://schemas.microsoft.com/office/word/2010/wordprocessingShape" xmlns:wpg="http://schemas.microsoft.com/office/word/2010/wordprocessingGroup" xmlns:mc="http://schemas.openxmlformats.org/markup-compatibility/2006" xmlns:wp14="http://schemas.microsoft.com/office/word/2010/wordprocessingDrawing" xmlns:w14="http://schemas.microsoft.com/office/word/2010/wordml" mc:Ignorable="w14 wp14">
+  <w:p>
+    <w:pPr>
+      <w:pStyle w:val="Entte"/>
+      <w:rPr/>
+    </w:pPr>
+    <w:r>
+      <w:rPr/>
+      <w:t>DAVIES</w:t>
+      <w:tab/>
+      <w:t>Liam</w:t>
+    </w:r>
+  </w:p>
+  <w:p>
+    <w:pPr>
+      <w:pStyle w:val="Entte"/>
+      <w:rPr/>
+    </w:pPr>
+    <w:r>
+      <w:rPr/>
+      <w:t>LANNUEL</w:t>
+      <w:tab/>
+      <w:t>Charlotte</w:t>
+    </w:r>
+  </w:p>
+  <w:p>
+    <w:pPr>
+      <w:pStyle w:val="Entte"/>
+      <w:rPr/>
+    </w:pPr>
+    <w:r>
+      <w:rPr/>
+      <w:t>SCHWAB</w:t>
+      <w:tab/>
+      <w:t>Lucas</w:t>
+    </w:r>
+  </w:p>
+</w:hdr>
 </file>
 
 <file path=word/numbering.xml><?xml version="1.0" encoding="utf-8"?>
@@ -1110,7 +1206,6 @@
     <w:rPrDefault>
       <w:rPr>
         <w:rFonts w:ascii="Cambria" w:hAnsi="Cambria" w:eastAsia="ＭＳ 明朝" w:cs="" w:asciiTheme="minorHAnsi" w:cstheme="minorBidi" w:eastAsiaTheme="minorEastAsia" w:hAnsiTheme="minorHAnsi"/>
-        <w:sz w:val="24"/>
         <w:szCs w:val="24"/>
         <w:lang w:val="en-GB" w:eastAsia="fr-FR" w:bidi="ar-SA"/>
       </w:rPr>
@@ -1268,7 +1363,7 @@
     </w:pPr>
     <w:rPr>
       <w:rFonts w:ascii="Cambria" w:hAnsi="Cambria" w:eastAsia="ＭＳ 明朝" w:cs="" w:asciiTheme="minorHAnsi" w:cstheme="minorBidi" w:eastAsiaTheme="minorEastAsia" w:hAnsiTheme="minorHAnsi"/>
-      <w:color w:val="auto"/>
+      <w:color w:val="00000A"/>
       <w:sz w:val="24"/>
       <w:szCs w:val="24"/>
       <w:lang w:val="fr-FR" w:eastAsia="fr-FR" w:bidi="ar-SA"/>
@@ -1640,6 +1735,12 @@
     <w:name w:val="Contenu de cadre"/>
     <w:basedOn w:val="Normal"/>
     <w:qFormat/>
+    <w:pPr/>
+    <w:rPr/>
+  </w:style>
+  <w:style w:type="paragraph" w:styleId="Entte">
+    <w:name w:val="En-tête"/>
+    <w:basedOn w:val="Normal"/>
     <w:pPr/>
     <w:rPr/>
   </w:style>

</xml_diff>